<commit_message>
Moved files, added files and re-organized.... Also added documentation like project plan, urs, sitemap.
</commit_message>
<xml_diff>
--- a/Documentation/Beamer shop ideation.docx
+++ b/Documentation/Beamer shop ideation.docx
@@ -645,6 +645,13 @@
     </w:p>
     <w:sdt>
       <w:sdtPr>
+        <w:rPr>
+          <w:rFonts w:asciiTheme="minorHAnsi" w:eastAsiaTheme="minorHAnsi" w:hAnsiTheme="minorHAnsi" w:cstheme="minorBidi"/>
+          <w:color w:val="auto"/>
+          <w:sz w:val="22"/>
+          <w:szCs w:val="22"/>
+          <w:lang w:eastAsia="en-US"/>
+        </w:rPr>
         <w:id w:val="-2079742093"/>
         <w:docPartObj>
           <w:docPartGallery w:val="Table of Contents"/>
@@ -653,13 +660,8 @@
       </w:sdtPr>
       <w:sdtEndPr>
         <w:rPr>
-          <w:rFonts w:asciiTheme="minorHAnsi" w:eastAsiaTheme="minorHAnsi" w:hAnsiTheme="minorHAnsi" w:cstheme="minorBidi"/>
           <w:b/>
           <w:bCs/>
-          <w:color w:val="auto"/>
-          <w:sz w:val="22"/>
-          <w:szCs w:val="22"/>
-          <w:lang w:eastAsia="en-US"/>
         </w:rPr>
       </w:sdtEndPr>
       <w:sdtContent>
@@ -667,13 +669,8 @@
           <w:pPr>
             <w:pStyle w:val="Kopvaninhoudsopgave"/>
           </w:pPr>
-          <w:proofErr w:type="spellStart"/>
           <w:r>
-            <w:t>Table</w:t>
-          </w:r>
-          <w:proofErr w:type="spellEnd"/>
-          <w:r>
-            <w:t xml:space="preserve"> of contents</w:t>
+            <w:t>Table of contents</w:t>
           </w:r>
         </w:p>
         <w:p>
@@ -1062,15 +1059,19 @@
     <w:p>
       <w:pPr>
         <w:pStyle w:val="Kop1"/>
+        <w:rPr>
+          <w:lang w:val="en-US"/>
+        </w:rPr>
       </w:pPr>
       <w:bookmarkStart w:id="0" w:name="_Toc127041445"/>
-      <w:proofErr w:type="spellStart"/>
-      <w:r>
+      <w:r>
+        <w:rPr>
+          <w:lang w:val="en-US"/>
+        </w:rPr>
         <w:lastRenderedPageBreak/>
         <w:t>Introduction</w:t>
       </w:r>
       <w:bookmarkEnd w:id="0"/>
-      <w:proofErr w:type="spellEnd"/>
     </w:p>
     <w:p>
       <w:pPr>
@@ -1145,27 +1146,17 @@
     <w:p>
       <w:pPr>
         <w:pStyle w:val="Kop1"/>
+        <w:rPr>
+          <w:lang w:val="en-US"/>
+        </w:rPr>
       </w:pPr>
       <w:bookmarkStart w:id="1" w:name="_Toc127041446"/>
       <w:r>
+        <w:rPr>
+          <w:lang w:val="en-US"/>
+        </w:rPr>
         <w:lastRenderedPageBreak/>
-        <w:t xml:space="preserve">Information </w:t>
-      </w:r>
-      <w:proofErr w:type="spellStart"/>
-      <w:r>
-        <w:t>about</w:t>
-      </w:r>
-      <w:proofErr w:type="spellEnd"/>
-      <w:r>
-        <w:t xml:space="preserve"> </w:t>
-      </w:r>
-      <w:proofErr w:type="spellStart"/>
-      <w:r>
-        <w:t>the</w:t>
-      </w:r>
-      <w:proofErr w:type="spellEnd"/>
-      <w:r>
-        <w:t xml:space="preserve"> project</w:t>
+        <w:t>Information about the project</w:t>
       </w:r>
       <w:bookmarkEnd w:id="1"/>
     </w:p>
@@ -1259,15 +1250,19 @@
     <w:p>
       <w:pPr>
         <w:pStyle w:val="Kop1"/>
+        <w:rPr>
+          <w:lang w:val="en-US"/>
+        </w:rPr>
       </w:pPr>
       <w:bookmarkStart w:id="2" w:name="_Toc127041447"/>
-      <w:proofErr w:type="spellStart"/>
-      <w:r>
+      <w:r>
+        <w:rPr>
+          <w:lang w:val="en-US"/>
+        </w:rPr>
         <w:lastRenderedPageBreak/>
         <w:t>Wireframes</w:t>
       </w:r>
       <w:bookmarkEnd w:id="2"/>
-      <w:proofErr w:type="spellEnd"/>
     </w:p>
     <w:p>
       <w:pPr>
@@ -1340,6 +1335,7 @@
       </w:pPr>
       <w:r>
         <w:rPr>
+          <w:noProof/>
           <w:lang w:val="en-US"/>
         </w:rPr>
         <w:drawing>
@@ -1347,80 +1343,6 @@
             <wp:extent cx="6240418" cy="4543425"/>
             <wp:effectExtent l="0" t="0" r="8255" b="0"/>
             <wp:docPr id="3" name="Afbeelding 3"/>
-            <wp:cNvGraphicFramePr>
-              <a:graphicFrameLocks xmlns:a="http://schemas.openxmlformats.org/drawingml/2006/main" noChangeAspect="1"/>
-            </wp:cNvGraphicFramePr>
-            <a:graphic xmlns:a="http://schemas.openxmlformats.org/drawingml/2006/main">
-              <a:graphicData uri="http://schemas.openxmlformats.org/drawingml/2006/picture">
-                <pic:pic xmlns:pic="http://schemas.openxmlformats.org/drawingml/2006/picture">
-                  <pic:nvPicPr>
-                    <pic:cNvPr id="1" name=""/>
-                    <pic:cNvPicPr/>
-                  </pic:nvPicPr>
-                  <pic:blipFill>
-                    <a:blip r:embed="rId6"/>
-                    <a:stretch>
-                      <a:fillRect/>
-                    </a:stretch>
-                  </pic:blipFill>
-                  <pic:spPr>
-                    <a:xfrm>
-                      <a:off x="0" y="0"/>
-                      <a:ext cx="6259103" cy="4557029"/>
-                    </a:xfrm>
-                    <a:prstGeom prst="rect">
-                      <a:avLst/>
-                    </a:prstGeom>
-                  </pic:spPr>
-                </pic:pic>
-              </a:graphicData>
-            </a:graphic>
-          </wp:inline>
-        </w:drawing>
-      </w:r>
-    </w:p>
-    <w:p>
-      <w:pPr>
-        <w:rPr>
-          <w:lang w:val="en-US"/>
-        </w:rPr>
-      </w:pPr>
-      <w:r>
-        <w:rPr>
-          <w:lang w:val="en-US"/>
-        </w:rPr>
-        <w:br w:type="page"/>
-      </w:r>
-    </w:p>
-    <w:p>
-      <w:pPr>
-        <w:rPr>
-          <w:lang w:val="en-US"/>
-        </w:rPr>
-      </w:pPr>
-      <w:r>
-        <w:rPr>
-          <w:lang w:val="en-US"/>
-        </w:rPr>
-        <w:lastRenderedPageBreak/>
-        <w:t>Collection page with all the cars and filtering functionality</w:t>
-      </w:r>
-    </w:p>
-    <w:p>
-      <w:pPr>
-        <w:rPr>
-          <w:lang w:val="en-US"/>
-        </w:rPr>
-      </w:pPr>
-      <w:r>
-        <w:rPr>
-          <w:lang w:val="en-US"/>
-        </w:rPr>
-        <w:drawing>
-          <wp:inline distT="0" distB="0" distL="0" distR="0" wp14:anchorId="0ABDF7F3" wp14:editId="14A85F79">
-            <wp:extent cx="5414372" cy="4000500"/>
-            <wp:effectExtent l="0" t="0" r="0" b="0"/>
-            <wp:docPr id="5" name="Afbeelding 5"/>
             <wp:cNvGraphicFramePr>
               <a:graphicFrameLocks xmlns:a="http://schemas.openxmlformats.org/drawingml/2006/main" noChangeAspect="1"/>
             </wp:cNvGraphicFramePr>
@@ -1440,7 +1362,7 @@
                   <pic:spPr>
                     <a:xfrm>
                       <a:off x="0" y="0"/>
-                      <a:ext cx="5420474" cy="4005009"/>
+                      <a:ext cx="6259103" cy="4557029"/>
                     </a:xfrm>
                     <a:prstGeom prst="rect">
                       <a:avLst/>
@@ -1463,24 +1385,39 @@
         <w:rPr>
           <w:lang w:val="en-US"/>
         </w:rPr>
-        <w:t>Shopping cart opened</w:t>
-      </w:r>
-    </w:p>
-    <w:p>
-      <w:pPr>
-        <w:rPr>
-          <w:lang w:val="en-US"/>
-        </w:rPr>
-      </w:pPr>
-      <w:r>
-        <w:rPr>
+        <w:br w:type="page"/>
+      </w:r>
+    </w:p>
+    <w:p>
+      <w:pPr>
+        <w:rPr>
+          <w:lang w:val="en-US"/>
+        </w:rPr>
+      </w:pPr>
+      <w:r>
+        <w:rPr>
+          <w:lang w:val="en-US"/>
+        </w:rPr>
+        <w:lastRenderedPageBreak/>
+        <w:t>Collection page with all the cars and filtering functionality</w:t>
+      </w:r>
+    </w:p>
+    <w:p>
+      <w:pPr>
+        <w:rPr>
+          <w:lang w:val="en-US"/>
+        </w:rPr>
+      </w:pPr>
+      <w:r>
+        <w:rPr>
+          <w:noProof/>
           <w:lang w:val="en-US"/>
         </w:rPr>
         <w:drawing>
-          <wp:inline distT="0" distB="0" distL="0" distR="0" wp14:anchorId="77C116AB" wp14:editId="7F530B25">
-            <wp:extent cx="5446625" cy="3990109"/>
-            <wp:effectExtent l="0" t="0" r="1905" b="0"/>
-            <wp:docPr id="6" name="Afbeelding 6"/>
+          <wp:inline distT="0" distB="0" distL="0" distR="0" wp14:anchorId="0ABDF7F3" wp14:editId="14A85F79">
+            <wp:extent cx="5414372" cy="4000500"/>
+            <wp:effectExtent l="0" t="0" r="0" b="0"/>
+            <wp:docPr id="5" name="Afbeelding 5"/>
             <wp:cNvGraphicFramePr>
               <a:graphicFrameLocks xmlns:a="http://schemas.openxmlformats.org/drawingml/2006/main" noChangeAspect="1"/>
             </wp:cNvGraphicFramePr>
@@ -1500,7 +1437,7 @@
                   <pic:spPr>
                     <a:xfrm>
                       <a:off x="0" y="0"/>
-                      <a:ext cx="5457792" cy="3998290"/>
+                      <a:ext cx="5420474" cy="4005009"/>
                     </a:xfrm>
                     <a:prstGeom prst="rect">
                       <a:avLst/>
@@ -1523,26 +1460,25 @@
         <w:rPr>
           <w:lang w:val="en-US"/>
         </w:rPr>
-        <w:lastRenderedPageBreak/>
-        <w:t>Product page of a specific car</w:t>
-      </w:r>
-    </w:p>
-    <w:p>
-      <w:pPr>
+        <w:t>Shopping cart opened</w:t>
+      </w:r>
+    </w:p>
+    <w:p>
+      <w:pPr>
+        <w:rPr>
+          <w:lang w:val="en-US"/>
+        </w:rPr>
+      </w:pPr>
+      <w:r>
         <w:rPr>
           <w:noProof/>
           <w:lang w:val="en-US"/>
         </w:rPr>
-      </w:pPr>
-      <w:r>
-        <w:rPr>
-          <w:lang w:val="en-US"/>
-        </w:rPr>
         <w:drawing>
-          <wp:inline distT="0" distB="0" distL="0" distR="0" wp14:anchorId="3233D99B" wp14:editId="069EA96F">
-            <wp:extent cx="5410304" cy="3983181"/>
-            <wp:effectExtent l="0" t="0" r="0" b="0"/>
-            <wp:docPr id="7" name="Afbeelding 7"/>
+          <wp:inline distT="0" distB="0" distL="0" distR="0" wp14:anchorId="77C116AB" wp14:editId="7F530B25">
+            <wp:extent cx="5446625" cy="3990109"/>
+            <wp:effectExtent l="0" t="0" r="1905" b="0"/>
+            <wp:docPr id="6" name="Afbeelding 6"/>
             <wp:cNvGraphicFramePr>
               <a:graphicFrameLocks xmlns:a="http://schemas.openxmlformats.org/drawingml/2006/main" noChangeAspect="1"/>
             </wp:cNvGraphicFramePr>
@@ -1562,7 +1498,7 @@
                   <pic:spPr>
                     <a:xfrm>
                       <a:off x="0" y="0"/>
-                      <a:ext cx="5415256" cy="3986826"/>
+                      <a:ext cx="5457792" cy="3998290"/>
                     </a:xfrm>
                     <a:prstGeom prst="rect">
                       <a:avLst/>
@@ -1574,44 +1510,38 @@
           </wp:inline>
         </w:drawing>
       </w:r>
-      <w:r>
+    </w:p>
+    <w:p>
+      <w:pPr>
+        <w:rPr>
+          <w:lang w:val="en-US"/>
+        </w:rPr>
+      </w:pPr>
+      <w:r>
+        <w:rPr>
+          <w:lang w:val="en-US"/>
+        </w:rPr>
+        <w:lastRenderedPageBreak/>
+        <w:t>Product page of a specific car</w:t>
+      </w:r>
+    </w:p>
+    <w:p>
+      <w:pPr>
         <w:rPr>
           <w:noProof/>
           <w:lang w:val="en-US"/>
         </w:rPr>
-        <w:t xml:space="preserve"> </w:t>
-      </w:r>
-    </w:p>
-    <w:p>
-      <w:pPr>
+      </w:pPr>
+      <w:r>
         <w:rPr>
           <w:noProof/>
           <w:lang w:val="en-US"/>
         </w:rPr>
-      </w:pPr>
-      <w:r>
-        <w:rPr>
-          <w:noProof/>
-          <w:lang w:val="en-US"/>
-        </w:rPr>
-        <w:t>Checkout page</w:t>
-      </w:r>
-    </w:p>
-    <w:p>
-      <w:pPr>
-        <w:rPr>
-          <w:lang w:val="en-US"/>
-        </w:rPr>
-      </w:pPr>
-      <w:r>
-        <w:rPr>
-          <w:lang w:val="en-US"/>
-        </w:rPr>
         <w:drawing>
-          <wp:inline distT="0" distB="0" distL="0" distR="0" wp14:anchorId="22399584" wp14:editId="4CD99721">
-            <wp:extent cx="5437910" cy="4016093"/>
-            <wp:effectExtent l="0" t="0" r="0" b="3810"/>
-            <wp:docPr id="8" name="Afbeelding 8"/>
+          <wp:inline distT="0" distB="0" distL="0" distR="0" wp14:anchorId="3233D99B" wp14:editId="069EA96F">
+            <wp:extent cx="5410304" cy="3983181"/>
+            <wp:effectExtent l="0" t="0" r="0" b="0"/>
+            <wp:docPr id="7" name="Afbeelding 7"/>
             <wp:cNvGraphicFramePr>
               <a:graphicFrameLocks xmlns:a="http://schemas.openxmlformats.org/drawingml/2006/main" noChangeAspect="1"/>
             </wp:cNvGraphicFramePr>
@@ -1631,7 +1561,7 @@
                   <pic:spPr>
                     <a:xfrm>
                       <a:off x="0" y="0"/>
-                      <a:ext cx="5450388" cy="4025309"/>
+                      <a:ext cx="5415256" cy="3986826"/>
                     </a:xfrm>
                     <a:prstGeom prst="rect">
                       <a:avLst/>
@@ -1643,113 +1573,45 @@
           </wp:inline>
         </w:drawing>
       </w:r>
-    </w:p>
-    <w:p>
-      <w:pPr>
-        <w:pStyle w:val="Kop1"/>
-      </w:pPr>
-      <w:bookmarkStart w:id="3" w:name="_Toc127041448"/>
-      <w:r>
-        <w:lastRenderedPageBreak/>
-        <w:t>Sitemap</w:t>
-      </w:r>
-      <w:bookmarkEnd w:id="3"/>
-    </w:p>
-    <w:p>
-      <w:pPr>
-        <w:rPr>
-          <w:lang w:val="en-US"/>
-        </w:rPr>
-      </w:pPr>
-      <w:r>
-        <w:rPr>
-          <w:lang w:val="en-US"/>
-        </w:rPr>
-        <w:t>Below a visual sitemap of t</w:t>
-      </w:r>
-      <w:r>
-        <w:rPr>
-          <w:lang w:val="en-US"/>
-        </w:rPr>
-        <w:t xml:space="preserve">he web application. </w:t>
-      </w:r>
-    </w:p>
-    <w:p>
-      <w:pPr>
-        <w:shd w:val="clear" w:color="auto" w:fill="6DA1ED"/>
-        <w:rPr>
-          <w:lang w:val="en-US"/>
-        </w:rPr>
-      </w:pPr>
-      <w:r>
-        <w:rPr>
-          <w:lang w:val="en-US"/>
-        </w:rPr>
-        <w:t xml:space="preserve">    Page</w:t>
-      </w:r>
-      <w:r>
-        <w:rPr>
-          <w:lang w:val="en-US"/>
-        </w:rPr>
-        <w:br/>
-      </w:r>
-    </w:p>
-    <w:p>
-      <w:pPr>
-        <w:shd w:val="clear" w:color="auto" w:fill="7CFCE7"/>
-        <w:rPr>
-          <w:lang w:val="en-US"/>
-        </w:rPr>
-      </w:pPr>
-      <w:r>
-        <w:rPr>
-          <w:lang w:val="en-US"/>
-        </w:rPr>
-        <w:t xml:space="preserve">    </w:t>
-      </w:r>
-      <w:r>
-        <w:rPr>
-          <w:lang w:val="en-US"/>
-        </w:rPr>
-        <w:t>Action/Functionality</w:t>
-      </w:r>
-      <w:r>
-        <w:rPr>
-          <w:lang w:val="en-US"/>
-        </w:rPr>
-        <w:t xml:space="preserve">   </w:t>
-      </w:r>
-    </w:p>
-    <w:p>
-      <w:pPr>
-        <w:shd w:val="clear" w:color="auto" w:fill="7CFCE7"/>
-        <w:rPr>
-          <w:lang w:val="en-US"/>
-        </w:rPr>
-      </w:pPr>
-    </w:p>
-    <w:p>
-      <w:pPr>
-        <w:rPr>
-          <w:lang w:val="en-US"/>
-        </w:rPr>
-      </w:pPr>
-    </w:p>
-    <w:p>
-      <w:pPr>
-        <w:rPr>
-          <w:lang w:val="en-US"/>
-        </w:rPr>
-      </w:pPr>
-      <w:r>
-        <w:rPr>
+      <w:r>
+        <w:rPr>
+          <w:noProof/>
+          <w:lang w:val="en-US"/>
+        </w:rPr>
+        <w:t xml:space="preserve"> </w:t>
+      </w:r>
+    </w:p>
+    <w:p>
+      <w:pPr>
+        <w:rPr>
+          <w:noProof/>
+          <w:lang w:val="en-US"/>
+        </w:rPr>
+      </w:pPr>
+      <w:r>
+        <w:rPr>
+          <w:noProof/>
+          <w:lang w:val="en-US"/>
+        </w:rPr>
+        <w:t>Checkout page</w:t>
+      </w:r>
+    </w:p>
+    <w:p>
+      <w:pPr>
+        <w:rPr>
+          <w:lang w:val="en-US"/>
+        </w:rPr>
+      </w:pPr>
+      <w:r>
+        <w:rPr>
+          <w:noProof/>
           <w:lang w:val="en-US"/>
         </w:rPr>
         <w:drawing>
-          <wp:inline distT="0" distB="0" distL="0" distR="0" wp14:anchorId="61404E9E" wp14:editId="3BB39B18">
-            <wp:extent cx="6361468" cy="1702545"/>
-            <wp:effectExtent l="0" t="0" r="1270" b="0"/>
-            <wp:docPr id="10" name="Afbeelding 10"/>
+          <wp:inline distT="0" distB="0" distL="0" distR="0" wp14:anchorId="22399584" wp14:editId="4CD99721">
+            <wp:extent cx="5437910" cy="4016093"/>
+            <wp:effectExtent l="0" t="0" r="0" b="3810"/>
+            <wp:docPr id="8" name="Afbeelding 8"/>
             <wp:cNvGraphicFramePr>
               <a:graphicFrameLocks xmlns:a="http://schemas.openxmlformats.org/drawingml/2006/main" noChangeAspect="1"/>
             </wp:cNvGraphicFramePr>
@@ -1769,7 +1631,7 @@
                   <pic:spPr>
                     <a:xfrm>
                       <a:off x="0" y="0"/>
-                      <a:ext cx="6558604" cy="1755305"/>
+                      <a:ext cx="5450388" cy="4025309"/>
                     </a:xfrm>
                     <a:prstGeom prst="rect">
                       <a:avLst/>
@@ -1784,46 +1646,116 @@
     </w:p>
     <w:p>
       <w:pPr>
-        <w:rPr>
-          <w:lang w:val="en-US"/>
-        </w:rPr>
-      </w:pPr>
-    </w:p>
-    <w:p>
-      <w:pPr>
-        <w:rPr>
-          <w:lang w:val="en-US"/>
-        </w:rPr>
-      </w:pPr>
-    </w:p>
-    <w:p>
-      <w:pPr>
-        <w:rPr>
-          <w:lang w:val="en-US"/>
-        </w:rPr>
-      </w:pPr>
-    </w:p>
-    <w:p>
-      <w:pPr>
-        <w:rPr>
-          <w:lang w:val="en-US"/>
-        </w:rPr>
-      </w:pPr>
-    </w:p>
-    <w:p>
-      <w:pPr>
         <w:pStyle w:val="Kop1"/>
+        <w:rPr>
+          <w:lang w:val="en-US"/>
+        </w:rPr>
+      </w:pPr>
+      <w:bookmarkStart w:id="3" w:name="_Toc127041448"/>
+      <w:r>
+        <w:rPr>
+          <w:lang w:val="en-US"/>
+        </w:rPr>
+        <w:lastRenderedPageBreak/>
+        <w:t>Sitemap</w:t>
+      </w:r>
+      <w:bookmarkEnd w:id="3"/>
+    </w:p>
+    <w:p>
+      <w:pPr>
+        <w:rPr>
+          <w:lang w:val="en-US"/>
+        </w:rPr>
+      </w:pPr>
+      <w:r>
+        <w:rPr>
+          <w:lang w:val="en-US"/>
+        </w:rPr>
+        <w:t>Below a visual sitemap of t</w:t>
+      </w:r>
+      <w:r>
+        <w:rPr>
+          <w:lang w:val="en-US"/>
+        </w:rPr>
+        <w:t xml:space="preserve">he web application. </w:t>
+      </w:r>
+    </w:p>
+    <w:p>
+      <w:pPr>
+        <w:rPr>
+          <w:lang w:val="en-US"/>
+        </w:rPr>
+      </w:pPr>
+      <w:r>
+        <w:rPr>
+          <w:lang w:val="en-US"/>
+        </w:rPr>
+        <w:drawing>
+          <wp:inline distT="0" distB="0" distL="0" distR="0" wp14:anchorId="50F9ECE8" wp14:editId="0BD2B700">
+            <wp:extent cx="5760720" cy="2268220"/>
+            <wp:effectExtent l="0" t="0" r="0" b="0"/>
+            <wp:docPr id="4" name="Afbeelding 4"/>
+            <wp:cNvGraphicFramePr>
+              <a:graphicFrameLocks xmlns:a="http://schemas.openxmlformats.org/drawingml/2006/main" noChangeAspect="1"/>
+            </wp:cNvGraphicFramePr>
+            <a:graphic xmlns:a="http://schemas.openxmlformats.org/drawingml/2006/main">
+              <a:graphicData uri="http://schemas.openxmlformats.org/drawingml/2006/picture">
+                <pic:pic xmlns:pic="http://schemas.openxmlformats.org/drawingml/2006/picture">
+                  <pic:nvPicPr>
+                    <pic:cNvPr id="1" name=""/>
+                    <pic:cNvPicPr/>
+                  </pic:nvPicPr>
+                  <pic:blipFill>
+                    <a:blip r:embed="rId12"/>
+                    <a:stretch>
+                      <a:fillRect/>
+                    </a:stretch>
+                  </pic:blipFill>
+                  <pic:spPr>
+                    <a:xfrm>
+                      <a:off x="0" y="0"/>
+                      <a:ext cx="5760720" cy="2268220"/>
+                    </a:xfrm>
+                    <a:prstGeom prst="rect">
+                      <a:avLst/>
+                    </a:prstGeom>
+                  </pic:spPr>
+                </pic:pic>
+              </a:graphicData>
+            </a:graphic>
+          </wp:inline>
+        </w:drawing>
+      </w:r>
+    </w:p>
+    <w:p>
+      <w:pPr>
+        <w:rPr>
+          <w:lang w:val="en-US"/>
+        </w:rPr>
+      </w:pPr>
+    </w:p>
+    <w:p>
+      <w:pPr>
+        <w:rPr>
+          <w:lang w:val="en-US"/>
+        </w:rPr>
+      </w:pPr>
+    </w:p>
+    <w:p>
+      <w:pPr>
+        <w:pStyle w:val="Kop1"/>
+        <w:rPr>
+          <w:lang w:val="en-US"/>
+        </w:rPr>
       </w:pPr>
       <w:bookmarkStart w:id="4" w:name="_Toc127041449"/>
       <w:r>
-        <w:t xml:space="preserve">Git </w:t>
-      </w:r>
-      <w:proofErr w:type="spellStart"/>
-      <w:r>
-        <w:t>repository</w:t>
+        <w:rPr>
+          <w:lang w:val="en-US"/>
+        </w:rPr>
+        <w:t>Git repository</w:t>
       </w:r>
       <w:bookmarkEnd w:id="4"/>
-      <w:proofErr w:type="spellEnd"/>
     </w:p>
     <w:p>
       <w:pPr>
@@ -1847,7 +1779,7 @@
       </w:r>
     </w:p>
     <w:sectPr>
-      <w:footerReference w:type="default" r:id="rId12"/>
+      <w:footerReference w:type="default" r:id="rId13"/>
       <w:pgSz w:w="11906" w:h="16838"/>
       <w:pgMar w:top="1417" w:right="1417" w:bottom="1417" w:left="1417" w:header="708" w:footer="708" w:gutter="0"/>
       <w:pgNumType w:start="0"/>
@@ -2399,6 +2331,7 @@
   <w:style w:type="character" w:default="1" w:styleId="Standaardalinea-lettertype">
     <w:name w:val="Default Paragraph Font"/>
     <w:uiPriority w:val="1"/>
+    <w:semiHidden/>
     <w:unhideWhenUsed/>
   </w:style>
   <w:style w:type="table" w:default="1" w:styleId="Standaardtabel">
@@ -2851,4 +2784,16 @@
     </a:ext>
   </a:extLst>
 </a:theme>
+</file>
+
+<file path=customXml/item1.xml><?xml version="1.0" encoding="utf-8"?>
+<b:Sources xmlns:b="http://schemas.openxmlformats.org/officeDocument/2006/bibliography" xmlns="http://schemas.openxmlformats.org/officeDocument/2006/bibliography" SelectedStyle="\APASixthEditionOfficeOnline.xsl" StyleName="APA" Version="6"/>
+</file>
+
+<file path=customXml/itemProps1.xml><?xml version="1.0" encoding="utf-8"?>
+<ds:datastoreItem xmlns:ds="http://schemas.openxmlformats.org/officeDocument/2006/customXml" ds:itemID="{8BA85581-C1DB-4F9E-A6EA-11199D94BA87}">
+  <ds:schemaRefs>
+    <ds:schemaRef ds:uri="http://schemas.openxmlformats.org/officeDocument/2006/bibliography"/>
+  </ds:schemaRefs>
+</ds:datastoreItem>
 </file>
</xml_diff>